<commit_message>
Update Activity Tracker Documentation.docx
Supplimentary Requirements complete. Glossary still needed.
</commit_message>
<xml_diff>
--- a/Activity Tracker Documentation.docx
+++ b/Activity Tracker Documentation.docx
@@ -3,56 +3,6 @@
 <w:document xmlns:wpc="http://schemas.microsoft.com/office/word/2010/wordprocessingCanvas" xmlns:cx="http://schemas.microsoft.com/office/drawing/2014/chartex" xmlns:cx1="http://schemas.microsoft.com/office/drawing/2015/9/8/chartex" xmlns:cx2="http://schemas.microsoft.com/office/drawing/2015/10/21/chartex" xmlns:cx3="http://schemas.microsoft.com/office/drawing/2016/5/9/chartex" xmlns:cx4="http://schemas.microsoft.com/office/drawing/2016/5/10/chartex" xmlns:cx5="http://schemas.microsoft.com/office/drawing/2016/5/11/chartex" xmlns:cx6="http://schemas.microsoft.com/office/drawing/2016/5/12/chartex" xmlns:cx7="http://schemas.microsoft.com/office/drawing/2016/5/13/chartex" xmlns:cx8="http://schemas.microsoft.com/office/drawing/2016/5/14/chartex" xmlns:mc="http://schemas.openxmlformats.org/markup-compatibility/2006" xmlns:aink="http://schemas.microsoft.com/office/drawing/2016/ink" xmlns:am3d="http://schemas.microsoft.com/office/drawing/2017/model3d" xmlns:o="urn:schemas-microsoft-com:office:office" xmlns:r="http://schemas.openxmlformats.org/officeDocument/2006/relationships" xmlns:m="http://schemas.openxmlformats.org/officeDocument/2006/math" xmlns:v="urn:schemas-microsoft-com:vml" xmlns:wp14="http://schemas.microsoft.com/office/word/2010/wordprocessingDrawing" xmlns:wp="http://schemas.openxmlformats.org/drawingml/2006/wordprocessingDrawing" xmlns:w10="urn:schemas-microsoft-com:office:word" xmlns:w="http://schemas.openxmlformats.org/wordprocessingml/2006/main" xmlns:w14="http://schemas.microsoft.com/office/word/2010/wordml" xmlns:w15="http://schemas.microsoft.com/office/word/2012/wordml" xmlns:w16cid="http://schemas.microsoft.com/office/word/2016/wordml/cid" xmlns:w16se="http://schemas.microsoft.com/office/word/2015/wordml/symex" xmlns:wpg="http://schemas.microsoft.com/office/word/2010/wordprocessingGroup" xmlns:wpi="http://schemas.microsoft.com/office/word/2010/wordprocessingInk" xmlns:wne="http://schemas.microsoft.com/office/word/2006/wordml" xmlns:wps="http://schemas.microsoft.com/office/word/2010/wordprocessingShape" mc:Ignorable="w14 w15 w16se w16cid wp14">
   <w:body>
     <w:p>
-      <w:r>
-        <w:t xml:space="preserve">Riskiest and most important use cases of </w:t>
-      </w:r>
-      <w:r>
-        <w:t>Activity</w:t>
-      </w:r>
-      <w:r>
-        <w:t xml:space="preserve"> Tracker</w:t>
-      </w:r>
-      <w:r>
-        <w:t xml:space="preserve"> should be fully dressed for D1</w:t>
-      </w:r>
-    </w:p>
-    <w:p>
-      <w:r>
-        <w:t>Include a glossary</w:t>
-      </w:r>
-    </w:p>
-    <w:p>
-      <w:r>
-        <w:t>Vision: how far will our software go</w:t>
-      </w:r>
-    </w:p>
-    <w:p>
-      <w:r>
-        <w:t>Powerpoint: scope definition, prototype of UI screen</w:t>
-      </w:r>
-    </w:p>
-    <w:p>
-      <w:r>
-        <w:t>10-20% use cases during inception</w:t>
-      </w:r>
-    </w:p>
-    <w:p>
-      <w:r>
-        <w:t>Risk list</w:t>
-      </w:r>
-      <w:r>
-        <w:t>/plan</w:t>
-      </w:r>
-      <w:r>
-        <w:t>: privacy</w:t>
-      </w:r>
-    </w:p>
-    <w:p>
-      <w:r>
-        <w:t xml:space="preserve">Supplimentary Information: FURPS, etc. </w:t>
-      </w:r>
-    </w:p>
-    <w:p>
       <w:pPr>
         <w:rPr>
           <w:rFonts w:ascii="Times New Roman" w:hAnsi="Times New Roman" w:cs="Times New Roman"/>
@@ -68,7 +18,7 @@
           <w:szCs w:val="24"/>
           <w:u w:val="single"/>
         </w:rPr>
-        <w:t>Election software FURPS Requirement Model</w:t>
+        <w:t>Activity Tracker</w:t>
       </w:r>
       <w:r>
         <w:rPr>
@@ -77,6 +27,33 @@
           <w:szCs w:val="24"/>
           <w:u w:val="single"/>
         </w:rPr>
+        <w:t xml:space="preserve"> </w:t>
+      </w:r>
+      <w:r>
+        <w:rPr>
+          <w:rFonts w:ascii="Times New Roman" w:hAnsi="Times New Roman" w:cs="Times New Roman"/>
+          <w:sz w:val="24"/>
+          <w:szCs w:val="24"/>
+          <w:u w:val="single"/>
+        </w:rPr>
+        <w:t>S</w:t>
+      </w:r>
+      <w:r>
+        <w:rPr>
+          <w:rFonts w:ascii="Times New Roman" w:hAnsi="Times New Roman" w:cs="Times New Roman"/>
+          <w:sz w:val="24"/>
+          <w:szCs w:val="24"/>
+          <w:u w:val="single"/>
+        </w:rPr>
+        <w:t>oftware FURPS Requirement Model</w:t>
+      </w:r>
+      <w:r>
+        <w:rPr>
+          <w:rFonts w:ascii="Times New Roman" w:hAnsi="Times New Roman" w:cs="Times New Roman"/>
+          <w:sz w:val="24"/>
+          <w:szCs w:val="24"/>
+          <w:u w:val="single"/>
+        </w:rPr>
         <w:t>:</w:t>
       </w:r>
     </w:p>
@@ -111,8 +88,66 @@
           <w:sz w:val="24"/>
           <w:szCs w:val="24"/>
         </w:rPr>
-        <w:t xml:space="preserve"> – Allows the user(s) to vote for their desired candidate(s), and then save said votes to the system. A unique user cannot vote in several sessions. </w:t>
-      </w:r>
+        <w:t xml:space="preserve"> – Allows the user(s) to </w:t>
+      </w:r>
+      <w:r>
+        <w:rPr>
+          <w:rFonts w:ascii="Times New Roman" w:hAnsi="Times New Roman" w:cs="Times New Roman"/>
+          <w:sz w:val="24"/>
+          <w:szCs w:val="24"/>
+        </w:rPr>
+        <w:t xml:space="preserve">view their activity logs, or reported statistics from </w:t>
+      </w:r>
+      <w:r>
+        <w:rPr>
+          <w:rFonts w:ascii="Times New Roman" w:hAnsi="Times New Roman" w:cs="Times New Roman"/>
+          <w:sz w:val="24"/>
+          <w:szCs w:val="24"/>
+        </w:rPr>
+        <w:t xml:space="preserve">the </w:t>
+      </w:r>
+      <w:r>
+        <w:rPr>
+          <w:rFonts w:ascii="Times New Roman" w:hAnsi="Times New Roman" w:cs="Times New Roman"/>
+          <w:sz w:val="24"/>
+          <w:szCs w:val="24"/>
+        </w:rPr>
+        <w:t xml:space="preserve">software </w:t>
+      </w:r>
+      <w:r>
+        <w:rPr>
+          <w:rFonts w:ascii="Times New Roman" w:hAnsi="Times New Roman" w:cs="Times New Roman"/>
+          <w:sz w:val="24"/>
+          <w:szCs w:val="24"/>
+        </w:rPr>
+        <w:t xml:space="preserve">system. A unique user cannot </w:t>
+      </w:r>
+      <w:r>
+        <w:rPr>
+          <w:rFonts w:ascii="Times New Roman" w:hAnsi="Times New Roman" w:cs="Times New Roman"/>
+          <w:sz w:val="24"/>
+          <w:szCs w:val="24"/>
+        </w:rPr>
+        <w:t>open multiple</w:t>
+      </w:r>
+      <w:r>
+        <w:rPr>
+          <w:rFonts w:ascii="Times New Roman" w:hAnsi="Times New Roman" w:cs="Times New Roman"/>
+          <w:sz w:val="24"/>
+          <w:szCs w:val="24"/>
+        </w:rPr>
+        <w:t xml:space="preserve"> sessions. </w:t>
+      </w:r>
+      <w:r>
+        <w:rPr>
+          <w:rFonts w:ascii="Times New Roman" w:hAnsi="Times New Roman" w:cs="Times New Roman"/>
+          <w:sz w:val="24"/>
+          <w:szCs w:val="24"/>
+        </w:rPr>
+        <w:t xml:space="preserve">The data being tracked can be reset at any time. </w:t>
+      </w:r>
+      <w:bookmarkStart w:id="0" w:name="_GoBack"/>
+      <w:bookmarkEnd w:id="0"/>
     </w:p>
     <w:p>
       <w:pPr>
@@ -145,7 +180,55 @@
           <w:sz w:val="24"/>
           <w:szCs w:val="24"/>
         </w:rPr>
-        <w:t xml:space="preserve"> - Software uses a Graphical User Interface to allow users to easily cast their votes with all information provided electronically through a digital screen. Information on screen is presented clearly with a white background and black text to help colorblind users vote. A staff member helping the election process the day(s) of voting must certify a user as a legal citizen who can vote. </w:t>
+        <w:t xml:space="preserve"> - Software uses a Graphical User Interface to allow users to easily </w:t>
+      </w:r>
+      <w:r>
+        <w:rPr>
+          <w:rFonts w:ascii="Times New Roman" w:hAnsi="Times New Roman" w:cs="Times New Roman"/>
+          <w:sz w:val="24"/>
+          <w:szCs w:val="24"/>
+        </w:rPr>
+        <w:t>assess</w:t>
+      </w:r>
+      <w:r>
+        <w:rPr>
+          <w:rFonts w:ascii="Times New Roman" w:hAnsi="Times New Roman" w:cs="Times New Roman"/>
+          <w:sz w:val="24"/>
+          <w:szCs w:val="24"/>
+        </w:rPr>
+        <w:t xml:space="preserve"> with all information provided electronically through a digital screen</w:t>
+      </w:r>
+      <w:r>
+        <w:rPr>
+          <w:rFonts w:ascii="Times New Roman" w:hAnsi="Times New Roman" w:cs="Times New Roman"/>
+          <w:sz w:val="24"/>
+          <w:szCs w:val="24"/>
+        </w:rPr>
+        <w:t xml:space="preserve"> on the watch</w:t>
+      </w:r>
+      <w:r>
+        <w:rPr>
+          <w:rFonts w:ascii="Times New Roman" w:hAnsi="Times New Roman" w:cs="Times New Roman"/>
+          <w:sz w:val="24"/>
+          <w:szCs w:val="24"/>
+        </w:rPr>
+        <w:t xml:space="preserve">. Information on screen is presented clearly with a white background and black text to help colorblind users </w:t>
+      </w:r>
+      <w:r>
+        <w:rPr>
+          <w:rFonts w:ascii="Times New Roman" w:hAnsi="Times New Roman" w:cs="Times New Roman"/>
+          <w:sz w:val="24"/>
+          <w:szCs w:val="24"/>
+        </w:rPr>
+        <w:t>read their activity logs, etc</w:t>
+      </w:r>
+      <w:r>
+        <w:rPr>
+          <w:rFonts w:ascii="Times New Roman" w:hAnsi="Times New Roman" w:cs="Times New Roman"/>
+          <w:sz w:val="24"/>
+          <w:szCs w:val="24"/>
+        </w:rPr>
+        <w:t xml:space="preserve">. </w:t>
       </w:r>
     </w:p>
     <w:p>
@@ -179,7 +262,79 @@
           <w:sz w:val="24"/>
           <w:szCs w:val="24"/>
         </w:rPr>
-        <w:t xml:space="preserve"> – The software will never fail on its own as long as the voting machine in use has the specified minimum required hardware and software without any lag, hitches, or crashes. Once a user finishes their voting process, they simply logout for the next user to start their voting process. The program can be opened and closed at any given time but will not save any unfinished votes. </w:t>
+        <w:t xml:space="preserve"> – The software will never fail on its own as long as the </w:t>
+      </w:r>
+      <w:r>
+        <w:rPr>
+          <w:rFonts w:ascii="Times New Roman" w:hAnsi="Times New Roman" w:cs="Times New Roman"/>
+          <w:sz w:val="24"/>
+          <w:szCs w:val="24"/>
+        </w:rPr>
+        <w:t>watch</w:t>
+      </w:r>
+      <w:r>
+        <w:rPr>
+          <w:rFonts w:ascii="Times New Roman" w:hAnsi="Times New Roman" w:cs="Times New Roman"/>
+          <w:sz w:val="24"/>
+          <w:szCs w:val="24"/>
+        </w:rPr>
+        <w:t xml:space="preserve"> machine in use has the specified minimum required hardware and software without any lag, hitches, or crashes. Once a user </w:t>
+      </w:r>
+      <w:r>
+        <w:rPr>
+          <w:rFonts w:ascii="Times New Roman" w:hAnsi="Times New Roman" w:cs="Times New Roman"/>
+          <w:sz w:val="24"/>
+          <w:szCs w:val="24"/>
+        </w:rPr>
+        <w:t>begins using the activity tracker software, their data is stored and calculated with</w:t>
+      </w:r>
+      <w:r>
+        <w:rPr>
+          <w:rFonts w:ascii="Times New Roman" w:hAnsi="Times New Roman" w:cs="Times New Roman"/>
+          <w:sz w:val="24"/>
+          <w:szCs w:val="24"/>
+        </w:rPr>
+        <w:t xml:space="preserve">in the program. </w:t>
+      </w:r>
+      <w:r>
+        <w:rPr>
+          <w:rFonts w:ascii="Times New Roman" w:hAnsi="Times New Roman" w:cs="Times New Roman"/>
+          <w:sz w:val="24"/>
+          <w:szCs w:val="24"/>
+        </w:rPr>
+        <w:t xml:space="preserve">The program can be opened and closed </w:t>
+      </w:r>
+      <w:r>
+        <w:rPr>
+          <w:rFonts w:ascii="Times New Roman" w:hAnsi="Times New Roman" w:cs="Times New Roman"/>
+          <w:sz w:val="24"/>
+          <w:szCs w:val="24"/>
+        </w:rPr>
+        <w:t xml:space="preserve">or reset </w:t>
+      </w:r>
+      <w:r>
+        <w:rPr>
+          <w:rFonts w:ascii="Times New Roman" w:hAnsi="Times New Roman" w:cs="Times New Roman"/>
+          <w:sz w:val="24"/>
+          <w:szCs w:val="24"/>
+        </w:rPr>
+        <w:t xml:space="preserve">at any given time but will not save any </w:t>
+      </w:r>
+      <w:r>
+        <w:rPr>
+          <w:rFonts w:ascii="Times New Roman" w:hAnsi="Times New Roman" w:cs="Times New Roman"/>
+          <w:sz w:val="24"/>
+          <w:szCs w:val="24"/>
+        </w:rPr>
+        <w:t>specific user’s data</w:t>
+      </w:r>
+      <w:r>
+        <w:rPr>
+          <w:rFonts w:ascii="Times New Roman" w:hAnsi="Times New Roman" w:cs="Times New Roman"/>
+          <w:sz w:val="24"/>
+          <w:szCs w:val="24"/>
+        </w:rPr>
+        <w:t xml:space="preserve">. </w:t>
       </w:r>
     </w:p>
     <w:p>
@@ -213,7 +368,103 @@
           <w:sz w:val="24"/>
           <w:szCs w:val="24"/>
         </w:rPr>
-        <w:t xml:space="preserve"> – The performance of the software can handle many users voting at the same time, adding to the database dynamically after saving their votes. The software is available to as many voting machines that have the software on them. The maximum throughput is the dependent on the speeds of the voting machines running the software themselves. </w:t>
+        <w:t xml:space="preserve"> – The performance of the </w:t>
+      </w:r>
+      <w:r>
+        <w:rPr>
+          <w:rFonts w:ascii="Times New Roman" w:hAnsi="Times New Roman" w:cs="Times New Roman"/>
+          <w:sz w:val="24"/>
+          <w:szCs w:val="24"/>
+        </w:rPr>
+        <w:t xml:space="preserve">activity tracker </w:t>
+      </w:r>
+      <w:r>
+        <w:rPr>
+          <w:rFonts w:ascii="Times New Roman" w:hAnsi="Times New Roman" w:cs="Times New Roman"/>
+          <w:sz w:val="24"/>
+          <w:szCs w:val="24"/>
+        </w:rPr>
+        <w:t xml:space="preserve">software can handle many </w:t>
+      </w:r>
+      <w:r>
+        <w:rPr>
+          <w:rFonts w:ascii="Times New Roman" w:hAnsi="Times New Roman" w:cs="Times New Roman"/>
+          <w:sz w:val="24"/>
+          <w:szCs w:val="24"/>
+        </w:rPr>
+        <w:t>inputs and report several statistics at the same time. Information will be</w:t>
+      </w:r>
+      <w:r>
+        <w:rPr>
+          <w:rFonts w:ascii="Times New Roman" w:hAnsi="Times New Roman" w:cs="Times New Roman"/>
+          <w:sz w:val="24"/>
+          <w:szCs w:val="24"/>
+        </w:rPr>
+        <w:t xml:space="preserve"> adding to the database </w:t>
+      </w:r>
+      <w:r>
+        <w:rPr>
+          <w:rFonts w:ascii="Times New Roman" w:hAnsi="Times New Roman" w:cs="Times New Roman"/>
+          <w:sz w:val="24"/>
+          <w:szCs w:val="24"/>
+        </w:rPr>
+        <w:t xml:space="preserve">of the software </w:t>
+      </w:r>
+      <w:r>
+        <w:rPr>
+          <w:rFonts w:ascii="Times New Roman" w:hAnsi="Times New Roman" w:cs="Times New Roman"/>
+          <w:sz w:val="24"/>
+          <w:szCs w:val="24"/>
+        </w:rPr>
+        <w:t xml:space="preserve">dynamically </w:t>
+      </w:r>
+      <w:r>
+        <w:rPr>
+          <w:rFonts w:ascii="Times New Roman" w:hAnsi="Times New Roman" w:cs="Times New Roman"/>
+          <w:sz w:val="24"/>
+          <w:szCs w:val="24"/>
+        </w:rPr>
+        <w:t>during usage</w:t>
+      </w:r>
+      <w:r>
+        <w:rPr>
+          <w:rFonts w:ascii="Times New Roman" w:hAnsi="Times New Roman" w:cs="Times New Roman"/>
+          <w:sz w:val="24"/>
+          <w:szCs w:val="24"/>
+        </w:rPr>
+        <w:t xml:space="preserve">. The software is available to as many </w:t>
+      </w:r>
+      <w:r>
+        <w:rPr>
+          <w:rFonts w:ascii="Times New Roman" w:hAnsi="Times New Roman" w:cs="Times New Roman"/>
+          <w:sz w:val="24"/>
+          <w:szCs w:val="24"/>
+        </w:rPr>
+        <w:t>watch</w:t>
+      </w:r>
+      <w:r>
+        <w:rPr>
+          <w:rFonts w:ascii="Times New Roman" w:hAnsi="Times New Roman" w:cs="Times New Roman"/>
+          <w:sz w:val="24"/>
+          <w:szCs w:val="24"/>
+        </w:rPr>
+        <w:t xml:space="preserve"> machines that have the software on them. The maximum throughput is dependent on the speeds of the </w:t>
+      </w:r>
+      <w:r>
+        <w:rPr>
+          <w:rFonts w:ascii="Times New Roman" w:hAnsi="Times New Roman" w:cs="Times New Roman"/>
+          <w:sz w:val="24"/>
+          <w:szCs w:val="24"/>
+        </w:rPr>
+        <w:t>sensors and processors of the watch machines</w:t>
+      </w:r>
+      <w:r>
+        <w:rPr>
+          <w:rFonts w:ascii="Times New Roman" w:hAnsi="Times New Roman" w:cs="Times New Roman"/>
+          <w:sz w:val="24"/>
+          <w:szCs w:val="24"/>
+        </w:rPr>
+        <w:t xml:space="preserve"> running the software themselves. </w:t>
       </w:r>
     </w:p>
     <w:p>
@@ -247,23 +498,95 @@
           <w:sz w:val="24"/>
           <w:szCs w:val="24"/>
         </w:rPr>
-        <w:t xml:space="preserve"> – The usage of java as an object-oriented programming language helps ensure longtime support of our election software with increasing amounts of voters and maintenance of the code. Developers of the software in the future can add different language translations and candidates to</w:t>
-      </w:r>
-      <w:r>
-        <w:rPr>
-          <w:rFonts w:ascii="Times New Roman" w:hAnsi="Times New Roman" w:cs="Times New Roman"/>
-          <w:sz w:val="24"/>
-          <w:szCs w:val="24"/>
-        </w:rPr>
-        <w:t xml:space="preserve"> </w:t>
-      </w:r>
-      <w:r>
-        <w:rPr>
-          <w:rFonts w:ascii="Times New Roman" w:hAnsi="Times New Roman" w:cs="Times New Roman"/>
-          <w:sz w:val="24"/>
-          <w:szCs w:val="24"/>
-        </w:rPr>
-        <w:t xml:space="preserve">vote for when using our software. </w:t>
+        <w:t xml:space="preserve"> – The usage of java as an object-oriented programming language helps ensure longtime support of our </w:t>
+      </w:r>
+      <w:r>
+        <w:rPr>
+          <w:rFonts w:ascii="Times New Roman" w:hAnsi="Times New Roman" w:cs="Times New Roman"/>
+          <w:sz w:val="24"/>
+          <w:szCs w:val="24"/>
+        </w:rPr>
+        <w:t>activity tracker</w:t>
+      </w:r>
+      <w:r>
+        <w:rPr>
+          <w:rFonts w:ascii="Times New Roman" w:hAnsi="Times New Roman" w:cs="Times New Roman"/>
+          <w:sz w:val="24"/>
+          <w:szCs w:val="24"/>
+        </w:rPr>
+        <w:t xml:space="preserve"> software with increasing amounts of </w:t>
+      </w:r>
+      <w:r>
+        <w:rPr>
+          <w:rFonts w:ascii="Times New Roman" w:hAnsi="Times New Roman" w:cs="Times New Roman"/>
+          <w:sz w:val="24"/>
+          <w:szCs w:val="24"/>
+        </w:rPr>
+        <w:t>devices</w:t>
+      </w:r>
+      <w:r>
+        <w:rPr>
+          <w:rFonts w:ascii="Times New Roman" w:hAnsi="Times New Roman" w:cs="Times New Roman"/>
+          <w:sz w:val="24"/>
+          <w:szCs w:val="24"/>
+        </w:rPr>
+        <w:t xml:space="preserve"> and maintenance of the code. Developers of the software in the future can add </w:t>
+      </w:r>
+      <w:r>
+        <w:rPr>
+          <w:rFonts w:ascii="Times New Roman" w:hAnsi="Times New Roman" w:cs="Times New Roman"/>
+          <w:sz w:val="24"/>
+          <w:szCs w:val="24"/>
+        </w:rPr>
+        <w:t xml:space="preserve">support for </w:t>
+      </w:r>
+      <w:r>
+        <w:rPr>
+          <w:rFonts w:ascii="Times New Roman" w:hAnsi="Times New Roman" w:cs="Times New Roman"/>
+          <w:sz w:val="24"/>
+          <w:szCs w:val="24"/>
+        </w:rPr>
+        <w:t>different language</w:t>
+      </w:r>
+      <w:r>
+        <w:rPr>
+          <w:rFonts w:ascii="Times New Roman" w:hAnsi="Times New Roman" w:cs="Times New Roman"/>
+          <w:sz w:val="24"/>
+          <w:szCs w:val="24"/>
+        </w:rPr>
+        <w:t xml:space="preserve">s </w:t>
+      </w:r>
+      <w:r>
+        <w:rPr>
+          <w:rFonts w:ascii="Times New Roman" w:hAnsi="Times New Roman" w:cs="Times New Roman"/>
+          <w:sz w:val="24"/>
+          <w:szCs w:val="24"/>
+        </w:rPr>
+        <w:t xml:space="preserve">and </w:t>
+      </w:r>
+      <w:r>
+        <w:rPr>
+          <w:rFonts w:ascii="Times New Roman" w:hAnsi="Times New Roman" w:cs="Times New Roman"/>
+          <w:sz w:val="24"/>
+          <w:szCs w:val="24"/>
+        </w:rPr>
+        <w:t xml:space="preserve">UI </w:t>
+      </w:r>
+      <w:r>
+        <w:rPr>
+          <w:rFonts w:ascii="Times New Roman" w:hAnsi="Times New Roman" w:cs="Times New Roman"/>
+          <w:sz w:val="24"/>
+          <w:szCs w:val="24"/>
+        </w:rPr>
+        <w:t>screen sizes</w:t>
+      </w:r>
+      <w:r>
+        <w:rPr>
+          <w:rFonts w:ascii="Times New Roman" w:hAnsi="Times New Roman" w:cs="Times New Roman"/>
+          <w:sz w:val="24"/>
+          <w:szCs w:val="24"/>
+        </w:rPr>
+        <w:t xml:space="preserve"> for when using our software. </w:t>
       </w:r>
     </w:p>
     <w:p>
@@ -319,7 +642,24 @@
           <w:szCs w:val="24"/>
         </w:rPr>
         <w:tab/>
-        <w:t>jre 1.8.0_201</w:t>
+      </w:r>
+      <w:proofErr w:type="spellStart"/>
+      <w:r>
+        <w:rPr>
+          <w:rFonts w:ascii="Times New Roman" w:hAnsi="Times New Roman" w:cs="Times New Roman"/>
+          <w:sz w:val="24"/>
+          <w:szCs w:val="24"/>
+        </w:rPr>
+        <w:t>jre</w:t>
+      </w:r>
+      <w:proofErr w:type="spellEnd"/>
+      <w:r>
+        <w:rPr>
+          <w:rFonts w:ascii="Times New Roman" w:hAnsi="Times New Roman" w:cs="Times New Roman"/>
+          <w:sz w:val="24"/>
+          <w:szCs w:val="24"/>
+        </w:rPr>
+        <w:t xml:space="preserve"> 1.8.0_201</w:t>
       </w:r>
     </w:p>
     <w:p>
@@ -391,41 +731,133 @@
           <w:sz w:val="24"/>
           <w:szCs w:val="24"/>
         </w:rPr>
+        <w:t>The</w:t>
+      </w:r>
+      <w:r>
+        <w:rPr>
+          <w:rFonts w:ascii="Times New Roman" w:hAnsi="Times New Roman" w:cs="Times New Roman"/>
+          <w:sz w:val="24"/>
+          <w:szCs w:val="24"/>
+        </w:rPr>
+        <w:t xml:space="preserve"> small watch machine running our activity tracker</w:t>
+      </w:r>
+      <w:r>
+        <w:rPr>
+          <w:rFonts w:ascii="Times New Roman" w:hAnsi="Times New Roman" w:cs="Times New Roman"/>
+          <w:sz w:val="24"/>
+          <w:szCs w:val="24"/>
+        </w:rPr>
+        <w:t xml:space="preserve"> software need at least Java version 8. Alongside Java 1.8 SE, the </w:t>
+      </w:r>
+      <w:r>
+        <w:rPr>
+          <w:rFonts w:ascii="Times New Roman" w:hAnsi="Times New Roman" w:cs="Times New Roman"/>
+          <w:sz w:val="24"/>
+          <w:szCs w:val="24"/>
+        </w:rPr>
+        <w:t>watch</w:t>
+      </w:r>
+      <w:r>
+        <w:rPr>
+          <w:rFonts w:ascii="Times New Roman" w:hAnsi="Times New Roman" w:cs="Times New Roman"/>
+          <w:sz w:val="24"/>
+          <w:szCs w:val="24"/>
+        </w:rPr>
+        <w:t xml:space="preserve"> machines need </w:t>
+      </w:r>
+      <w:proofErr w:type="spellStart"/>
+      <w:r>
+        <w:rPr>
+          <w:rFonts w:ascii="Times New Roman" w:hAnsi="Times New Roman" w:cs="Times New Roman"/>
+          <w:sz w:val="24"/>
+          <w:szCs w:val="24"/>
+        </w:rPr>
+        <w:t>Scenebuilder</w:t>
+      </w:r>
+      <w:proofErr w:type="spellEnd"/>
+      <w:r>
+        <w:rPr>
+          <w:rFonts w:ascii="Times New Roman" w:hAnsi="Times New Roman" w:cs="Times New Roman"/>
+          <w:sz w:val="24"/>
+          <w:szCs w:val="24"/>
+        </w:rPr>
+        <w:t xml:space="preserve"> and JavaFX installed to run the graphical user interface of our software. An operating system such as Windows 7 or higher, Mac OS, or Linux 13.0 installed on the </w:t>
+      </w:r>
+      <w:r>
+        <w:rPr>
+          <w:rFonts w:ascii="Times New Roman" w:hAnsi="Times New Roman" w:cs="Times New Roman"/>
+          <w:sz w:val="24"/>
+          <w:szCs w:val="24"/>
+        </w:rPr>
+        <w:t>watch</w:t>
+      </w:r>
+      <w:r>
+        <w:rPr>
+          <w:rFonts w:ascii="Times New Roman" w:hAnsi="Times New Roman" w:cs="Times New Roman"/>
+          <w:sz w:val="24"/>
+          <w:szCs w:val="24"/>
+        </w:rPr>
+        <w:t xml:space="preserve"> machines with our software is recommended for an easier setup for running the </w:t>
+      </w:r>
+      <w:r>
+        <w:rPr>
+          <w:rFonts w:ascii="Times New Roman" w:hAnsi="Times New Roman" w:cs="Times New Roman"/>
+          <w:sz w:val="24"/>
+          <w:szCs w:val="24"/>
+        </w:rPr>
+        <w:t>activity tracker</w:t>
+      </w:r>
+      <w:r>
+        <w:rPr>
+          <w:rFonts w:ascii="Times New Roman" w:hAnsi="Times New Roman" w:cs="Times New Roman"/>
+          <w:sz w:val="24"/>
+          <w:szCs w:val="24"/>
+        </w:rPr>
+        <w:t xml:space="preserve"> software.</w:t>
+      </w:r>
+    </w:p>
+    <w:p>
+      <w:pPr>
+        <w:rPr>
+          <w:rFonts w:ascii="Times New Roman" w:hAnsi="Times New Roman" w:cs="Times New Roman"/>
+          <w:sz w:val="24"/>
+          <w:szCs w:val="24"/>
+        </w:rPr>
+      </w:pPr>
+      <w:proofErr w:type="spellStart"/>
+      <w:r>
+        <w:rPr>
+          <w:rFonts w:ascii="Times New Roman" w:hAnsi="Times New Roman" w:cs="Times New Roman"/>
+          <w:sz w:val="24"/>
+          <w:szCs w:val="24"/>
+        </w:rPr>
+        <w:t>Gadgetbridge</w:t>
+      </w:r>
+      <w:proofErr w:type="spellEnd"/>
+      <w:r>
+        <w:rPr>
+          <w:rFonts w:ascii="Times New Roman" w:hAnsi="Times New Roman" w:cs="Times New Roman"/>
+          <w:sz w:val="24"/>
+          <w:szCs w:val="24"/>
+        </w:rPr>
+        <w:t xml:space="preserve"> is an open source software for the Android Operating System that could be used in deployment for our activity tracker software to bypass installing previously mentioned Operating Systems, as well as their hardware requirements. </w:t>
+      </w:r>
+    </w:p>
+    <w:p>
+      <w:pPr>
+        <w:rPr>
+          <w:rFonts w:ascii="Times New Roman" w:hAnsi="Times New Roman" w:cs="Times New Roman"/>
+          <w:sz w:val="24"/>
+          <w:szCs w:val="24"/>
+        </w:rPr>
+      </w:pPr>
+      <w:r>
+        <w:rPr>
+          <w:rFonts w:ascii="Times New Roman" w:hAnsi="Times New Roman" w:cs="Times New Roman"/>
+          <w:sz w:val="24"/>
+          <w:szCs w:val="24"/>
+        </w:rPr>
         <w:lastRenderedPageBreak/>
-        <w:t>The voting machines running our election software need at least Java version 8. Alongside Java 1.8 SE, the voting machines need Scenebuilder and JavaFX installed to run the graphical user interface of our software. An operating system such as Windows 7 or higher, Mac OS, or Linux 13.0 installed on the voting machines with our software is recommended for an easier setup for running the election software.</w:t>
-      </w:r>
-    </w:p>
-    <w:p>
-      <w:pPr>
-        <w:rPr>
-          <w:rFonts w:ascii="Times New Roman" w:hAnsi="Times New Roman" w:cs="Times New Roman"/>
-          <w:sz w:val="24"/>
-          <w:szCs w:val="24"/>
-        </w:rPr>
-      </w:pPr>
-      <w:r>
-        <w:rPr>
-          <w:rFonts w:ascii="Times New Roman" w:hAnsi="Times New Roman" w:cs="Times New Roman"/>
-          <w:sz w:val="24"/>
-          <w:szCs w:val="24"/>
-        </w:rPr>
-        <w:t xml:space="preserve">An additional software we could use is ElectOS by OSET Institute to bypass usage of Windows, Mac OS, and Linux. </w:t>
-      </w:r>
-    </w:p>
-    <w:p>
-      <w:pPr>
-        <w:rPr>
-          <w:rFonts w:ascii="Times New Roman" w:hAnsi="Times New Roman" w:cs="Times New Roman"/>
-          <w:sz w:val="24"/>
-          <w:szCs w:val="24"/>
-        </w:rPr>
-      </w:pPr>
-      <w:r>
-        <w:rPr>
-          <w:rFonts w:ascii="Times New Roman" w:hAnsi="Times New Roman" w:cs="Times New Roman"/>
-          <w:sz w:val="24"/>
-          <w:szCs w:val="24"/>
-        </w:rPr>
         <w:t xml:space="preserve">PostgreSQL is an open source database software that would be used to manage the </w:t>
       </w:r>
       <w:r>
@@ -470,7 +902,175 @@
           <w:sz w:val="24"/>
           <w:szCs w:val="24"/>
         </w:rPr>
-        <w:t>A monitor with cables to connect to a machine running our software on. The machine running our election software itself. The machine needs to have a minimum of 126 MB of Disk Space for JRE (Java Runtime Engine); 2 MB for Java Update. Minimum of 128MB of RAM.  Minimum specified processor to run our software is at least an Intel Pentium 2 266 MHz processor. A keyboard and mouse connected to the voting machine is required in order for voters to select their desired candidates</w:t>
+        <w:t xml:space="preserve">A </w:t>
+      </w:r>
+      <w:r>
+        <w:rPr>
+          <w:rFonts w:ascii="Times New Roman" w:hAnsi="Times New Roman" w:cs="Times New Roman"/>
+          <w:sz w:val="24"/>
+          <w:szCs w:val="24"/>
+        </w:rPr>
+        <w:t>machine shaped like a watch with a processor inside to run our activity tracker software</w:t>
+      </w:r>
+      <w:r>
+        <w:rPr>
+          <w:rFonts w:ascii="Times New Roman" w:hAnsi="Times New Roman" w:cs="Times New Roman"/>
+          <w:sz w:val="24"/>
+          <w:szCs w:val="24"/>
+        </w:rPr>
+        <w:t xml:space="preserve">. The machine running our </w:t>
+      </w:r>
+      <w:r>
+        <w:rPr>
+          <w:rFonts w:ascii="Times New Roman" w:hAnsi="Times New Roman" w:cs="Times New Roman"/>
+          <w:sz w:val="24"/>
+          <w:szCs w:val="24"/>
+        </w:rPr>
+        <w:t xml:space="preserve">activity tracker </w:t>
+      </w:r>
+      <w:r>
+        <w:rPr>
+          <w:rFonts w:ascii="Times New Roman" w:hAnsi="Times New Roman" w:cs="Times New Roman"/>
+          <w:sz w:val="24"/>
+          <w:szCs w:val="24"/>
+        </w:rPr>
+        <w:t>software itself</w:t>
+      </w:r>
+      <w:r>
+        <w:rPr>
+          <w:rFonts w:ascii="Times New Roman" w:hAnsi="Times New Roman" w:cs="Times New Roman"/>
+          <w:sz w:val="24"/>
+          <w:szCs w:val="24"/>
+        </w:rPr>
+        <w:t xml:space="preserve"> must include a light sensor using LED technology</w:t>
+      </w:r>
+      <w:r>
+        <w:rPr>
+          <w:rFonts w:ascii="Times New Roman" w:hAnsi="Times New Roman" w:cs="Times New Roman"/>
+          <w:sz w:val="24"/>
+          <w:szCs w:val="24"/>
+        </w:rPr>
+        <w:t>. The machine needs to have a minimum of 126 MB of Disk Space for JRE (Java Runtime Engine); 2 MB for Java Update. Minimum of 128MB of RAM.  Minimum specified processor to run our software is at least an Intel Pentium 2 266 MHz processor</w:t>
+      </w:r>
+      <w:r>
+        <w:rPr>
+          <w:rFonts w:ascii="Times New Roman" w:hAnsi="Times New Roman" w:cs="Times New Roman"/>
+          <w:sz w:val="24"/>
+          <w:szCs w:val="24"/>
+        </w:rPr>
+        <w:t xml:space="preserve"> or a comparable processor in performance</w:t>
+      </w:r>
+      <w:r>
+        <w:rPr>
+          <w:rFonts w:ascii="Times New Roman" w:hAnsi="Times New Roman" w:cs="Times New Roman"/>
+          <w:sz w:val="24"/>
+          <w:szCs w:val="24"/>
+        </w:rPr>
+        <w:t xml:space="preserve">. A </w:t>
+      </w:r>
+      <w:r>
+        <w:rPr>
+          <w:rFonts w:ascii="Times New Roman" w:hAnsi="Times New Roman" w:cs="Times New Roman"/>
+          <w:sz w:val="24"/>
+          <w:szCs w:val="24"/>
+        </w:rPr>
+        <w:t>micro-USB cable is required to setup our software</w:t>
+      </w:r>
+      <w:r>
+        <w:rPr>
+          <w:rFonts w:ascii="Times New Roman" w:hAnsi="Times New Roman" w:cs="Times New Roman"/>
+          <w:sz w:val="24"/>
+          <w:szCs w:val="24"/>
+        </w:rPr>
+        <w:t xml:space="preserve"> initially onto the machine watches before usage.</w:t>
+      </w:r>
+    </w:p>
+    <w:p>
+      <w:pPr>
+        <w:rPr>
+          <w:rFonts w:ascii="Times New Roman" w:hAnsi="Times New Roman" w:cs="Times New Roman"/>
+          <w:sz w:val="24"/>
+          <w:szCs w:val="24"/>
+          <w:u w:val="single"/>
+        </w:rPr>
+      </w:pPr>
+      <w:r>
+        <w:rPr>
+          <w:rFonts w:ascii="Times New Roman" w:hAnsi="Times New Roman" w:cs="Times New Roman"/>
+          <w:sz w:val="24"/>
+          <w:szCs w:val="24"/>
+          <w:u w:val="single"/>
+        </w:rPr>
+        <w:t>Legal Issues</w:t>
+      </w:r>
+    </w:p>
+    <w:p>
+      <w:pPr>
+        <w:rPr>
+          <w:rFonts w:ascii="Times New Roman" w:hAnsi="Times New Roman" w:cs="Times New Roman"/>
+          <w:b/>
+          <w:sz w:val="24"/>
+          <w:szCs w:val="24"/>
+        </w:rPr>
+      </w:pPr>
+      <w:r>
+        <w:rPr>
+          <w:rFonts w:ascii="Times New Roman" w:hAnsi="Times New Roman" w:cs="Times New Roman"/>
+          <w:sz w:val="24"/>
+          <w:szCs w:val="24"/>
+        </w:rPr>
+        <w:tab/>
+      </w:r>
+      <w:r>
+        <w:rPr>
+          <w:rFonts w:ascii="Times New Roman" w:hAnsi="Times New Roman" w:cs="Times New Roman"/>
+          <w:b/>
+          <w:sz w:val="24"/>
+          <w:szCs w:val="24"/>
+        </w:rPr>
+        <w:t>Activity Tracker Inaccuracies</w:t>
+      </w:r>
+      <w:r>
+        <w:rPr>
+          <w:rFonts w:ascii="Times New Roman" w:hAnsi="Times New Roman" w:cs="Times New Roman"/>
+          <w:b/>
+          <w:sz w:val="24"/>
+          <w:szCs w:val="24"/>
+        </w:rPr>
+        <w:t>:</w:t>
+      </w:r>
+    </w:p>
+    <w:p>
+      <w:pPr>
+        <w:rPr>
+          <w:rFonts w:ascii="Times New Roman" w:hAnsi="Times New Roman" w:cs="Times New Roman"/>
+          <w:sz w:val="24"/>
+          <w:szCs w:val="24"/>
+        </w:rPr>
+      </w:pPr>
+      <w:r>
+        <w:rPr>
+          <w:rFonts w:ascii="Times New Roman" w:hAnsi="Times New Roman" w:cs="Times New Roman"/>
+          <w:sz w:val="24"/>
+          <w:szCs w:val="24"/>
+        </w:rPr>
+        <w:tab/>
+      </w:r>
+      <w:r>
+        <w:rPr>
+          <w:rFonts w:ascii="Times New Roman" w:hAnsi="Times New Roman" w:cs="Times New Roman"/>
+          <w:sz w:val="24"/>
+          <w:szCs w:val="24"/>
+        </w:rPr>
+        <w:tab/>
+      </w:r>
+      <w:r>
+        <w:rPr>
+          <w:rFonts w:ascii="Times New Roman" w:hAnsi="Times New Roman" w:cs="Times New Roman"/>
+          <w:sz w:val="24"/>
+          <w:szCs w:val="24"/>
+        </w:rPr>
+        <w:t>An error of the data being read improperly from the light emitting diodes</w:t>
       </w:r>
       <w:r>
         <w:rPr>
@@ -486,7 +1086,126 @@
           <w:sz w:val="24"/>
           <w:szCs w:val="24"/>
         </w:rPr>
-        <w:t xml:space="preserve">and help setup the voting software on the voting machines. </w:t>
+        <w:t xml:space="preserve">(LEDs). The results presented on the activity tracker software is incorrect and may serve to be unreliable without the customer knowing. Customers with heart diseases who need to guarantee a specific range of their own heart rate may face demise. </w:t>
+      </w:r>
+    </w:p>
+    <w:p>
+      <w:pPr>
+        <w:rPr>
+          <w:rFonts w:ascii="Times New Roman" w:hAnsi="Times New Roman" w:cs="Times New Roman"/>
+          <w:b/>
+          <w:sz w:val="24"/>
+          <w:szCs w:val="24"/>
+        </w:rPr>
+      </w:pPr>
+      <w:r>
+        <w:rPr>
+          <w:rFonts w:ascii="Times New Roman" w:hAnsi="Times New Roman" w:cs="Times New Roman"/>
+          <w:sz w:val="24"/>
+          <w:szCs w:val="24"/>
+        </w:rPr>
+        <w:tab/>
+      </w:r>
+      <w:r>
+        <w:rPr>
+          <w:rFonts w:ascii="Times New Roman" w:hAnsi="Times New Roman" w:cs="Times New Roman"/>
+          <w:b/>
+          <w:sz w:val="24"/>
+          <w:szCs w:val="24"/>
+        </w:rPr>
+        <w:t>Inconvenience of Usage</w:t>
+      </w:r>
+      <w:r>
+        <w:rPr>
+          <w:rFonts w:ascii="Times New Roman" w:hAnsi="Times New Roman" w:cs="Times New Roman"/>
+          <w:b/>
+          <w:sz w:val="24"/>
+          <w:szCs w:val="24"/>
+        </w:rPr>
+        <w:t xml:space="preserve">: </w:t>
+      </w:r>
+    </w:p>
+    <w:p>
+      <w:pPr>
+        <w:rPr>
+          <w:rFonts w:ascii="Times New Roman" w:hAnsi="Times New Roman" w:cs="Times New Roman"/>
+          <w:sz w:val="24"/>
+          <w:szCs w:val="24"/>
+        </w:rPr>
+      </w:pPr>
+      <w:r>
+        <w:rPr>
+          <w:rFonts w:ascii="Times New Roman" w:hAnsi="Times New Roman" w:cs="Times New Roman"/>
+          <w:sz w:val="24"/>
+          <w:szCs w:val="24"/>
+        </w:rPr>
+        <w:tab/>
+      </w:r>
+      <w:r>
+        <w:rPr>
+          <w:rFonts w:ascii="Times New Roman" w:hAnsi="Times New Roman" w:cs="Times New Roman"/>
+          <w:sz w:val="24"/>
+          <w:szCs w:val="24"/>
+        </w:rPr>
+        <w:tab/>
+      </w:r>
+      <w:r>
+        <w:rPr>
+          <w:rFonts w:ascii="Times New Roman" w:hAnsi="Times New Roman" w:cs="Times New Roman"/>
+          <w:sz w:val="24"/>
+          <w:szCs w:val="24"/>
+        </w:rPr>
+        <w:t>Users of an activity tracker must not strain their eyes looking for a particular set of information</w:t>
+      </w:r>
+      <w:r>
+        <w:rPr>
+          <w:rFonts w:ascii="Times New Roman" w:hAnsi="Times New Roman" w:cs="Times New Roman"/>
+          <w:sz w:val="24"/>
+          <w:szCs w:val="24"/>
+        </w:rPr>
+        <w:t xml:space="preserve">. Users performing dangerous activities such as driving while using the activity tracker is highly not recommended. However, users may be </w:t>
+      </w:r>
+      <w:r>
+        <w:rPr>
+          <w:rFonts w:ascii="Times New Roman" w:hAnsi="Times New Roman" w:cs="Times New Roman"/>
+          <w:sz w:val="24"/>
+          <w:szCs w:val="24"/>
+        </w:rPr>
+        <w:t>receiving</w:t>
+      </w:r>
+      <w:r>
+        <w:rPr>
+          <w:rFonts w:ascii="Times New Roman" w:hAnsi="Times New Roman" w:cs="Times New Roman"/>
+          <w:sz w:val="24"/>
+          <w:szCs w:val="24"/>
+        </w:rPr>
+        <w:t xml:space="preserve"> notifications during participation of dangerous activates and could hurt themselves or others. </w:t>
+      </w:r>
+      <w:r>
+        <w:rPr>
+          <w:rFonts w:ascii="Times New Roman" w:hAnsi="Times New Roman" w:cs="Times New Roman"/>
+          <w:sz w:val="24"/>
+          <w:szCs w:val="24"/>
+        </w:rPr>
+        <w:t xml:space="preserve">Software should be display information comprehensively and attempt to not be very invasive too frequently. </w:t>
+      </w:r>
+    </w:p>
+    <w:p>
+      <w:pPr>
+        <w:rPr>
+          <w:rFonts w:ascii="Times New Roman" w:hAnsi="Times New Roman" w:cs="Times New Roman"/>
+          <w:sz w:val="24"/>
+          <w:szCs w:val="24"/>
+        </w:rPr>
+      </w:pPr>
+      <w:r>
+        <w:rPr>
+          <w:rFonts w:ascii="Times New Roman" w:hAnsi="Times New Roman" w:cs="Times New Roman"/>
+          <w:sz w:val="24"/>
+          <w:szCs w:val="24"/>
+        </w:rPr>
+        <w:tab/>
+        <w:t xml:space="preserve"> </w:t>
       </w:r>
     </w:p>
     <w:p>
@@ -505,223 +1224,42 @@
           <w:szCs w:val="24"/>
           <w:u w:val="single"/>
         </w:rPr>
-        <w:t>Legal Issues</w:t>
-      </w:r>
-    </w:p>
-    <w:p>
-      <w:pPr>
+        <w:t>Glossary</w:t>
+      </w:r>
+    </w:p>
+    <w:p>
+      <w:pPr>
+        <w:ind w:firstLine="720"/>
+        <w:rPr>
+          <w:rFonts w:ascii="Times New Roman" w:hAnsi="Times New Roman" w:cs="Times New Roman"/>
+          <w:sz w:val="24"/>
+          <w:szCs w:val="24"/>
+        </w:rPr>
+      </w:pPr>
+      <w:r>
         <w:rPr>
           <w:rFonts w:ascii="Times New Roman" w:hAnsi="Times New Roman" w:cs="Times New Roman"/>
           <w:b/>
           <w:sz w:val="24"/>
           <w:szCs w:val="24"/>
         </w:rPr>
-      </w:pPr>
-      <w:r>
-        <w:rPr>
-          <w:rFonts w:ascii="Times New Roman" w:hAnsi="Times New Roman" w:cs="Times New Roman"/>
-          <w:sz w:val="24"/>
-          <w:szCs w:val="24"/>
-        </w:rPr>
-        <w:tab/>
-      </w:r>
-      <w:r>
-        <w:rPr>
-          <w:rFonts w:ascii="Times New Roman" w:hAnsi="Times New Roman" w:cs="Times New Roman"/>
-          <w:b/>
-          <w:sz w:val="24"/>
-          <w:szCs w:val="24"/>
-        </w:rPr>
-        <w:t>Voter Suppression:</w:t>
-      </w:r>
-    </w:p>
-    <w:p>
-      <w:pPr>
-        <w:rPr>
-          <w:rFonts w:ascii="Times New Roman" w:hAnsi="Times New Roman" w:cs="Times New Roman"/>
-          <w:sz w:val="24"/>
-          <w:szCs w:val="24"/>
-        </w:rPr>
-      </w:pPr>
-      <w:r>
-        <w:rPr>
-          <w:rFonts w:ascii="Times New Roman" w:hAnsi="Times New Roman" w:cs="Times New Roman"/>
-          <w:sz w:val="24"/>
-          <w:szCs w:val="24"/>
-        </w:rPr>
-        <w:tab/>
-      </w:r>
-      <w:r>
-        <w:rPr>
-          <w:rFonts w:ascii="Times New Roman" w:hAnsi="Times New Roman" w:cs="Times New Roman"/>
-          <w:sz w:val="24"/>
-          <w:szCs w:val="24"/>
-        </w:rPr>
-        <w:tab/>
-        <w:t xml:space="preserve">The issue of people, whom are completely qualified to vote, being barred from doing so or forced to vote against their own interests.  This can result in heavily skewed election results and is a major problem in burgeoning democracy’s and dictatorships. Examples of this include the 2014 election of Kim Jong-un to the Supreme Peoples Assembly in North Korea. Kim had a “unanimous” vote of yes and an unusually high voter turnout, but most experts believe his subjects where intimidated into voting for him. </w:t>
-      </w:r>
-    </w:p>
-    <w:p>
-      <w:pPr>
-        <w:rPr>
-          <w:rFonts w:ascii="Times New Roman" w:hAnsi="Times New Roman" w:cs="Times New Roman"/>
-          <w:b/>
-          <w:sz w:val="24"/>
-          <w:szCs w:val="24"/>
-        </w:rPr>
-      </w:pPr>
-      <w:r>
-        <w:rPr>
-          <w:rFonts w:ascii="Times New Roman" w:hAnsi="Times New Roman" w:cs="Times New Roman"/>
-          <w:sz w:val="24"/>
-          <w:szCs w:val="24"/>
-        </w:rPr>
-        <w:tab/>
-      </w:r>
-      <w:r>
-        <w:rPr>
-          <w:rFonts w:ascii="Times New Roman" w:hAnsi="Times New Roman" w:cs="Times New Roman"/>
-          <w:b/>
-          <w:sz w:val="24"/>
-          <w:szCs w:val="24"/>
-        </w:rPr>
-        <w:t xml:space="preserve">Insuring the ineligible don’t vote: </w:t>
-      </w:r>
-    </w:p>
-    <w:p>
-      <w:pPr>
-        <w:rPr>
-          <w:rFonts w:ascii="Times New Roman" w:hAnsi="Times New Roman" w:cs="Times New Roman"/>
-          <w:sz w:val="24"/>
-          <w:szCs w:val="24"/>
-        </w:rPr>
-      </w:pPr>
-      <w:r>
-        <w:rPr>
-          <w:rFonts w:ascii="Times New Roman" w:hAnsi="Times New Roman" w:cs="Times New Roman"/>
-          <w:sz w:val="24"/>
-          <w:szCs w:val="24"/>
-        </w:rPr>
-        <w:tab/>
-      </w:r>
-      <w:r>
-        <w:rPr>
-          <w:rFonts w:ascii="Times New Roman" w:hAnsi="Times New Roman" w:cs="Times New Roman"/>
-          <w:sz w:val="24"/>
-          <w:szCs w:val="24"/>
-        </w:rPr>
-        <w:tab/>
-        <w:t xml:space="preserve">Insuring the eligibility of all the voters in a district is key to ensure that the election results can’t be contested in the future. While these laws have been called suppression by some, we must still uphold them in order to insure the security of the election. People ineligible to vote in South Carolina include: non-citizens of the United States, people under 18, people whom are not residents of South Carolina, people confined to public prisons due to the commitment of a crime during the election, felons, people considered mentally incompetent under a court not be under a court </w:t>
-      </w:r>
-    </w:p>
-    <w:p>
-      <w:pPr>
-        <w:rPr>
-          <w:rFonts w:ascii="Times New Roman" w:hAnsi="Times New Roman" w:cs="Times New Roman"/>
-          <w:b/>
-          <w:sz w:val="24"/>
-          <w:szCs w:val="24"/>
-        </w:rPr>
-      </w:pPr>
-      <w:r>
-        <w:rPr>
-          <w:rFonts w:ascii="Times New Roman" w:hAnsi="Times New Roman" w:cs="Times New Roman"/>
-          <w:sz w:val="24"/>
-          <w:szCs w:val="24"/>
-        </w:rPr>
-        <w:tab/>
-      </w:r>
-      <w:r>
-        <w:rPr>
-          <w:rFonts w:ascii="Times New Roman" w:hAnsi="Times New Roman" w:cs="Times New Roman"/>
-          <w:b/>
-          <w:sz w:val="24"/>
-          <w:szCs w:val="24"/>
-        </w:rPr>
-        <w:t>Voting Fraud</w:t>
-      </w:r>
-    </w:p>
-    <w:p>
-      <w:pPr>
-        <w:rPr>
-          <w:rFonts w:ascii="Times New Roman" w:hAnsi="Times New Roman" w:cs="Times New Roman"/>
-          <w:sz w:val="24"/>
-          <w:szCs w:val="24"/>
-        </w:rPr>
-      </w:pPr>
-      <w:r>
-        <w:rPr>
-          <w:rFonts w:ascii="Times New Roman" w:hAnsi="Times New Roman" w:cs="Times New Roman"/>
-          <w:sz w:val="24"/>
-          <w:szCs w:val="24"/>
-        </w:rPr>
-        <w:tab/>
-      </w:r>
-      <w:r>
-        <w:rPr>
-          <w:rFonts w:ascii="Times New Roman" w:hAnsi="Times New Roman" w:cs="Times New Roman"/>
-          <w:sz w:val="24"/>
-          <w:szCs w:val="24"/>
-        </w:rPr>
-        <w:tab/>
-        <w:t xml:space="preserve">Whether foreign or domestic, people know that the best way to destabilize a government is install a leader sympathetic to their cause. This can severely harm the nation that is being manipulated and can breed distrust between the people and the government. A recent </w:t>
-      </w:r>
-      <w:r>
-        <w:rPr>
-          <w:rFonts w:ascii="Times New Roman" w:hAnsi="Times New Roman" w:cs="Times New Roman"/>
-          <w:sz w:val="24"/>
-          <w:szCs w:val="24"/>
-        </w:rPr>
-        <w:lastRenderedPageBreak/>
-        <w:t xml:space="preserve">example of this would be the current claims that there was voter fraud during the 2016 US presidential election. Just this claim has caused a great schism in our nation right on the party line, and it hasn’t even been confirmed. </w:t>
-      </w:r>
-    </w:p>
-    <w:p>
-      <w:pPr>
-        <w:rPr>
-          <w:rFonts w:ascii="Times New Roman" w:hAnsi="Times New Roman" w:cs="Times New Roman"/>
-          <w:sz w:val="24"/>
-          <w:szCs w:val="24"/>
-          <w:u w:val="single"/>
-        </w:rPr>
-      </w:pPr>
-      <w:r>
-        <w:rPr>
-          <w:rFonts w:ascii="Times New Roman" w:hAnsi="Times New Roman" w:cs="Times New Roman"/>
-          <w:sz w:val="24"/>
-          <w:szCs w:val="24"/>
-          <w:u w:val="single"/>
-        </w:rPr>
-        <w:t>Glossary</w:t>
-      </w:r>
-    </w:p>
-    <w:p>
-      <w:pPr>
-        <w:ind w:firstLine="720"/>
-        <w:rPr>
-          <w:rFonts w:ascii="Times New Roman" w:hAnsi="Times New Roman" w:cs="Times New Roman"/>
-          <w:sz w:val="24"/>
-          <w:szCs w:val="24"/>
-        </w:rPr>
-      </w:pPr>
-      <w:r>
-        <w:rPr>
-          <w:rFonts w:ascii="Times New Roman" w:hAnsi="Times New Roman" w:cs="Times New Roman"/>
-          <w:b/>
-          <w:sz w:val="24"/>
-          <w:szCs w:val="24"/>
-        </w:rPr>
         <w:t>Account Information</w:t>
       </w:r>
-      <w:bookmarkStart w:id="0" w:name="_GoBack"/>
-      <w:bookmarkEnd w:id="0"/>
-      <w:r>
-        <w:rPr>
-          <w:rFonts w:ascii="Times New Roman" w:hAnsi="Times New Roman" w:cs="Times New Roman"/>
-          <w:sz w:val="24"/>
-          <w:szCs w:val="24"/>
-        </w:rPr>
-        <w:t xml:space="preserve"> — A ballot filed by a voter who cannot be physically present at their polling place on Election Day. Absentee ballots are often filed by people who are living abroad, serving in the military, traveling, or attending school in a different state than their legal state of residence.</w:t>
+      <w:r>
+        <w:rPr>
+          <w:rFonts w:ascii="Times New Roman" w:hAnsi="Times New Roman" w:cs="Times New Roman"/>
+          <w:sz w:val="24"/>
+          <w:szCs w:val="24"/>
+        </w:rPr>
+        <w:t xml:space="preserve"> — </w:t>
+      </w:r>
+      <w:r>
+        <w:rPr>
+          <w:rFonts w:ascii="Times New Roman" w:hAnsi="Times New Roman" w:cs="Times New Roman"/>
+          <w:sz w:val="24"/>
+          <w:szCs w:val="24"/>
+        </w:rPr>
+        <w:t>The information stored within the activity tracker software which may include activity logs, alarms, and heartrate.</w:t>
       </w:r>
     </w:p>
     <w:p>
@@ -730,22 +1268,13 @@
       </w:r>
     </w:p>
     <w:p>
-      <w:pPr>
-        <w:spacing w:before="100" w:beforeAutospacing="1" w:after="100" w:afterAutospacing="1" w:line="240" w:lineRule="auto"/>
-        <w:ind w:left="567" w:hanging="567"/>
+      <w:r>
         <w:rPr>
           <w:rFonts w:ascii="Times New Roman" w:eastAsia="Times New Roman" w:hAnsi="Times New Roman" w:cs="Times New Roman"/>
           <w:sz w:val="24"/>
           <w:szCs w:val="24"/>
         </w:rPr>
-      </w:pPr>
-      <w:r>
-        <w:rPr>
-          <w:rFonts w:ascii="Times New Roman" w:eastAsia="Times New Roman" w:hAnsi="Times New Roman" w:cs="Times New Roman"/>
-          <w:sz w:val="24"/>
-          <w:szCs w:val="24"/>
-        </w:rPr>
-        <w:t xml:space="preserve">PostgreSQL. “PostgreSQL: The World's Most Advanced Open Source Database.” </w:t>
+        <w:t xml:space="preserve">Fung, Brian (2018, August 2). </w:t>
       </w:r>
       <w:r>
         <w:rPr>
@@ -755,6 +1284,150 @@
           <w:sz w:val="24"/>
           <w:szCs w:val="24"/>
         </w:rPr>
+        <w:t>Is your Fitbit wrong? One woman argued hers was — and almost ended up in a legal no-man’s land.</w:t>
+      </w:r>
+      <w:r>
+        <w:rPr>
+          <w:rFonts w:ascii="Times New Roman" w:eastAsia="Times New Roman" w:hAnsi="Times New Roman" w:cs="Times New Roman"/>
+          <w:i/>
+          <w:iCs/>
+          <w:sz w:val="24"/>
+          <w:szCs w:val="24"/>
+        </w:rPr>
+        <w:t xml:space="preserve"> </w:t>
+      </w:r>
+      <w:r>
+        <w:rPr>
+          <w:rFonts w:ascii="Times New Roman" w:eastAsia="Times New Roman" w:hAnsi="Times New Roman" w:cs="Times New Roman"/>
+          <w:sz w:val="24"/>
+          <w:szCs w:val="24"/>
+        </w:rPr>
+        <w:t xml:space="preserve">Retrieved from </w:t>
+      </w:r>
+      <w:hyperlink r:id="rId4" w:history="1">
+        <w:r>
+          <w:rPr>
+            <w:rStyle w:val="Hyperlink"/>
+          </w:rPr>
+          <w:t>https://beta.washingtonpost.com/technology/2018/08/02/is-your-fitbit-wrong-one-woman-argued-it-was-almost-ended-up-legal-no-mans-land/</w:t>
+        </w:r>
+      </w:hyperlink>
+      <w:r>
+        <w:t xml:space="preserve"> </w:t>
+      </w:r>
+    </w:p>
+    <w:p>
+      <w:pPr>
+        <w:rPr>
+          <w:rFonts w:ascii="Times New Roman" w:hAnsi="Times New Roman" w:cs="Times New Roman"/>
+          <w:sz w:val="24"/>
+          <w:szCs w:val="24"/>
+        </w:rPr>
+      </w:pPr>
+      <w:proofErr w:type="spellStart"/>
+      <w:r>
+        <w:rPr>
+          <w:rFonts w:ascii="Times New Roman" w:hAnsi="Times New Roman" w:cs="Times New Roman"/>
+          <w:sz w:val="24"/>
+          <w:szCs w:val="24"/>
+        </w:rPr>
+        <w:t>Freeyourgadget</w:t>
+      </w:r>
+      <w:proofErr w:type="spellEnd"/>
+      <w:r>
+        <w:rPr>
+          <w:rFonts w:ascii="Times New Roman" w:hAnsi="Times New Roman" w:cs="Times New Roman"/>
+          <w:sz w:val="24"/>
+          <w:szCs w:val="24"/>
+        </w:rPr>
+        <w:t xml:space="preserve"> (2017, November). </w:t>
+      </w:r>
+      <w:proofErr w:type="spellStart"/>
+      <w:r>
+        <w:rPr>
+          <w:rFonts w:ascii="Times New Roman" w:hAnsi="Times New Roman" w:cs="Times New Roman"/>
+          <w:i/>
+          <w:iCs/>
+          <w:sz w:val="24"/>
+          <w:szCs w:val="24"/>
+        </w:rPr>
+        <w:t>Gadgetbridge</w:t>
+      </w:r>
+      <w:proofErr w:type="spellEnd"/>
+      <w:r>
+        <w:rPr>
+          <w:rFonts w:ascii="Times New Roman" w:hAnsi="Times New Roman" w:cs="Times New Roman"/>
+          <w:i/>
+          <w:iCs/>
+          <w:sz w:val="24"/>
+          <w:szCs w:val="24"/>
+        </w:rPr>
+        <w:t>.</w:t>
+      </w:r>
+      <w:r>
+        <w:rPr>
+          <w:rFonts w:ascii="Times New Roman" w:hAnsi="Times New Roman" w:cs="Times New Roman"/>
+          <w:sz w:val="24"/>
+          <w:szCs w:val="24"/>
+        </w:rPr>
+        <w:t xml:space="preserve"> Retrieved from</w:t>
+      </w:r>
+    </w:p>
+    <w:p>
+      <w:pPr>
+        <w:rPr>
+          <w:rFonts w:ascii="Times New Roman" w:hAnsi="Times New Roman" w:cs="Times New Roman"/>
+          <w:sz w:val="24"/>
+          <w:szCs w:val="24"/>
+        </w:rPr>
+      </w:pPr>
+      <w:r>
+        <w:rPr>
+          <w:rFonts w:ascii="Times New Roman" w:hAnsi="Times New Roman" w:cs="Times New Roman"/>
+          <w:sz w:val="24"/>
+          <w:szCs w:val="24"/>
+        </w:rPr>
+        <w:tab/>
+      </w:r>
+      <w:hyperlink r:id="rId5" w:history="1">
+        <w:r>
+          <w:rPr>
+            <w:rStyle w:val="Hyperlink"/>
+            <w:rFonts w:ascii="Times New Roman" w:hAnsi="Times New Roman" w:cs="Times New Roman"/>
+            <w:sz w:val="24"/>
+            <w:szCs w:val="24"/>
+          </w:rPr>
+          <w:t>https://alternativeto.net/software/gadgetbridge/</w:t>
+        </w:r>
+      </w:hyperlink>
+    </w:p>
+    <w:p>
+      <w:pPr>
+        <w:spacing w:before="100" w:beforeAutospacing="1" w:after="100" w:afterAutospacing="1" w:line="240" w:lineRule="auto"/>
+        <w:ind w:left="567" w:hanging="567"/>
+        <w:rPr>
+          <w:rFonts w:ascii="Times New Roman" w:eastAsia="Times New Roman" w:hAnsi="Times New Roman" w:cs="Times New Roman"/>
+          <w:sz w:val="24"/>
+          <w:szCs w:val="24"/>
+        </w:rPr>
+      </w:pPr>
+      <w:r>
+        <w:rPr>
+          <w:rFonts w:ascii="Times New Roman" w:eastAsia="Times New Roman" w:hAnsi="Times New Roman" w:cs="Times New Roman"/>
+          <w:sz w:val="24"/>
+          <w:szCs w:val="24"/>
+        </w:rPr>
+        <w:lastRenderedPageBreak/>
+        <w:t xml:space="preserve">PostgreSQL. “PostgreSQL: The World's Most Advanced Open Source Database.” </w:t>
+      </w:r>
+      <w:r>
+        <w:rPr>
+          <w:rFonts w:ascii="Times New Roman" w:eastAsia="Times New Roman" w:hAnsi="Times New Roman" w:cs="Times New Roman"/>
+          <w:i/>
+          <w:iCs/>
+          <w:sz w:val="24"/>
+          <w:szCs w:val="24"/>
+        </w:rPr>
         <w:t>PostgreSQL</w:t>
       </w:r>
       <w:r>
@@ -765,7 +1438,7 @@
         </w:rPr>
         <w:t xml:space="preserve">, The PostgreSQL Global Development Group, 1996, </w:t>
       </w:r>
-      <w:hyperlink r:id="rId4" w:history="1">
+      <w:hyperlink r:id="rId6" w:history="1">
         <w:r>
           <w:rPr>
             <w:rStyle w:val="Hyperlink"/>
@@ -784,6 +1457,17 @@
         </w:rPr>
         <w:t>.</w:t>
       </w:r>
+    </w:p>
+    <w:p>
+      <w:pPr>
+        <w:spacing w:before="100" w:beforeAutospacing="1" w:after="100" w:afterAutospacing="1" w:line="240" w:lineRule="auto"/>
+        <w:ind w:left="567" w:hanging="567"/>
+        <w:rPr>
+          <w:rFonts w:ascii="Times New Roman" w:eastAsia="Times New Roman" w:hAnsi="Times New Roman" w:cs="Times New Roman"/>
+          <w:sz w:val="24"/>
+          <w:szCs w:val="24"/>
+        </w:rPr>
+      </w:pPr>
     </w:p>
     <w:p/>
     <w:sectPr>
@@ -1199,7 +1883,6 @@
   <w:style w:type="character" w:default="1" w:styleId="DefaultParagraphFont">
     <w:name w:val="Default Paragraph Font"/>
     <w:uiPriority w:val="1"/>
-    <w:semiHidden/>
     <w:unhideWhenUsed/>
   </w:style>
   <w:style w:type="table" w:default="1" w:styleId="TableNormal">
@@ -1232,6 +1915,18 @@
     <w:rPr>
       <w:color w:val="0563C1" w:themeColor="hyperlink"/>
       <w:u w:val="single"/>
+    </w:rPr>
+  </w:style>
+  <w:style w:type="character" w:styleId="UnresolvedMention">
+    <w:name w:val="Unresolved Mention"/>
+    <w:basedOn w:val="DefaultParagraphFont"/>
+    <w:uiPriority w:val="99"/>
+    <w:semiHidden/>
+    <w:unhideWhenUsed/>
+    <w:rsid w:val="00EB4915"/>
+    <w:rPr>
+      <w:color w:val="605E5C"/>
+      <w:shd w:val="clear" w:color="auto" w:fill="E1DFDD"/>
     </w:rPr>
   </w:style>
 </w:styles>

</xml_diff>